<commit_message>
Task D implementaion done
</commit_message>
<xml_diff>
--- a/Matsanganis_FT.docx
+++ b/Matsanganis_FT.docx
@@ -671,23 +671,7 @@
           <w:sz w:val="24"/>
           <w:szCs w:val="24"/>
         </w:rPr>
-        <w:t xml:space="preserve">Task C introduces the Meta-Blocking graph, implementing the CBS (Common Block Scheme) Weighting Scheme. Edges with a weight below 2 are pruned, refining the block </w:t>
-      </w:r>
-      <w:proofErr w:type="gramStart"/>
-      <w:r>
-        <w:rPr>
-          <w:sz w:val="24"/>
-          <w:szCs w:val="24"/>
-        </w:rPr>
-        <w:t>collection</w:t>
-      </w:r>
-      <w:proofErr w:type="gramEnd"/>
-      <w:r>
-        <w:rPr>
-          <w:sz w:val="24"/>
-          <w:szCs w:val="24"/>
-        </w:rPr>
-        <w:t xml:space="preserve"> and eliminating unnecessary comparisons. The pruned collection serves as the foundation for recalculating the ultimate number of comparisons, paralleling Task B's methodology.</w:t>
+        <w:t>Task C introduces the Meta-Blocking graph, implementing the CBS (Common Block Scheme) Weighting Scheme. Edges with a weight below 2 are pruned, refining the block collection and eliminating unnecessary comparisons. The pruned collection serves as the foundation for recalculating the ultimate number of comparisons, paralleling Task B's methodology.</w:t>
       </w:r>
     </w:p>
     <w:p>
@@ -8390,13 +8374,13 @@
       <w:pPr>
         <w:pStyle w:val="Heading2"/>
       </w:pPr>
-      <w:bookmarkStart w:id="11" w:name="handling-missing-values"/>
-      <w:bookmarkStart w:id="12" w:name="_Toc142767490"/>
+      <w:bookmarkStart w:id="11" w:name="_Toc142767490"/>
+      <w:bookmarkStart w:id="12" w:name="handling-missing-values"/>
       <w:bookmarkEnd w:id="9"/>
       <w:r>
         <w:t>Handling Missing Values</w:t>
       </w:r>
-      <w:bookmarkEnd w:id="12"/>
+      <w:bookmarkEnd w:id="11"/>
     </w:p>
     <w:p>
       <w:pPr>
@@ -8431,61 +8415,25 @@
           <w:sz w:val="24"/>
           <w:szCs w:val="24"/>
         </w:rPr>
-        <w:t xml:space="preserve">, often represented as </w:t>
-      </w:r>
-      <w:proofErr w:type="spellStart"/>
+        <w:t xml:space="preserve">, often represented as NaN (Not a Number). These gaps, if overlooked, can disrupt the analysis, and leaving them untreated might lead to inconsistencies. By </w:t>
+      </w:r>
       <w:r>
         <w:rPr>
           <w:rFonts w:eastAsia="Cambria"/>
-          <w:sz w:val="24"/>
-          <w:szCs w:val="24"/>
-        </w:rPr>
-        <w:t>NaN</w:t>
-      </w:r>
-      <w:proofErr w:type="spellEnd"/>
+          <w:b/>
+          <w:bCs/>
+          <w:sz w:val="24"/>
+          <w:szCs w:val="24"/>
+        </w:rPr>
+        <w:t>replacing</w:t>
+      </w:r>
       <w:r>
         <w:rPr>
           <w:rFonts w:eastAsia="Cambria"/>
           <w:sz w:val="24"/>
           <w:szCs w:val="24"/>
         </w:rPr>
-        <w:t xml:space="preserve"> (Not a Number). These gaps, if overlooked, can disrupt the analysis, and leaving them untreated might lead to inconsistencies. By </w:t>
-      </w:r>
-      <w:r>
-        <w:rPr>
-          <w:rFonts w:eastAsia="Cambria"/>
-          <w:b/>
-          <w:bCs/>
-          <w:sz w:val="24"/>
-          <w:szCs w:val="24"/>
-        </w:rPr>
-        <w:t>replacing</w:t>
-      </w:r>
-      <w:r>
-        <w:rPr>
-          <w:rFonts w:eastAsia="Cambria"/>
-          <w:sz w:val="24"/>
-          <w:szCs w:val="24"/>
-        </w:rPr>
-        <w:t xml:space="preserve"> these </w:t>
-      </w:r>
-      <w:proofErr w:type="spellStart"/>
-      <w:r>
-        <w:rPr>
-          <w:rFonts w:eastAsia="Cambria"/>
-          <w:sz w:val="24"/>
-          <w:szCs w:val="24"/>
-        </w:rPr>
-        <w:t>NaN</w:t>
-      </w:r>
-      <w:proofErr w:type="spellEnd"/>
-      <w:r>
-        <w:rPr>
-          <w:rFonts w:eastAsia="Cambria"/>
-          <w:sz w:val="24"/>
-          <w:szCs w:val="24"/>
-        </w:rPr>
-        <w:t xml:space="preserve"> values and the string ‘nan’ with ‘None’, we ensure uniformity across the dataset. This step underscores the importance of a clean dataset, which is vital for subsequent analysis.</w:t>
+        <w:t xml:space="preserve"> these NaN values and the string ‘nan’ with ‘None’, we ensure uniformity across the dataset. This step underscores the importance of a clean dataset, which is vital for subsequent analysis.</w:t>
       </w:r>
     </w:p>
     <w:p>
@@ -8502,13 +8450,13 @@
       <w:pPr>
         <w:pStyle w:val="Heading2"/>
       </w:pPr>
-      <w:bookmarkStart w:id="13" w:name="token-creation-from-attributes"/>
-      <w:bookmarkStart w:id="14" w:name="_Toc142767491"/>
-      <w:bookmarkEnd w:id="11"/>
+      <w:bookmarkStart w:id="13" w:name="_Toc142767491"/>
+      <w:bookmarkStart w:id="14" w:name="token-creation-from-attributes"/>
+      <w:bookmarkEnd w:id="12"/>
       <w:r>
         <w:t>Token Creation from Attributes</w:t>
       </w:r>
-      <w:bookmarkEnd w:id="14"/>
+      <w:bookmarkEnd w:id="13"/>
     </w:p>
     <w:p>
       <w:pPr>
@@ -8643,7 +8591,7 @@
         </w:rPr>
       </w:pPr>
       <w:bookmarkStart w:id="15" w:name="cleaning-tokens"/>
-      <w:bookmarkEnd w:id="13"/>
+      <w:bookmarkEnd w:id="14"/>
     </w:p>
     <w:p>
       <w:pPr>
@@ -8747,8 +8695,8 @@
       <w:pPr>
         <w:pStyle w:val="Heading2"/>
       </w:pPr>
-      <w:bookmarkStart w:id="17" w:name="concatenating-attributes"/>
-      <w:bookmarkStart w:id="18" w:name="_Toc142767493"/>
+      <w:bookmarkStart w:id="17" w:name="_Toc142767493"/>
+      <w:bookmarkStart w:id="18" w:name="concatenating-attributes"/>
       <w:bookmarkEnd w:id="15"/>
       <w:r>
         <w:lastRenderedPageBreak/>
@@ -8757,7 +8705,7 @@
       <w:r>
         <w:t>Attributes</w:t>
       </w:r>
-      <w:bookmarkEnd w:id="18"/>
+      <w:bookmarkEnd w:id="17"/>
     </w:p>
     <w:p>
       <w:pPr>
@@ -8865,7 +8813,7 @@
         <w:t xml:space="preserve"> ensures that we encapsulate all available information about an entity, significantly enhancing the chances of accurate matches in the subsequent stages.</w:t>
       </w:r>
       <w:bookmarkStart w:id="19" w:name="final-data-preparation"/>
-      <w:bookmarkEnd w:id="17"/>
+      <w:bookmarkEnd w:id="18"/>
     </w:p>
     <w:p>
       <w:pPr>
@@ -10100,7 +10048,6 @@
           <w:szCs w:val="24"/>
         </w:rPr>
       </w:pPr>
-      <w:proofErr w:type="spellStart"/>
       <w:r>
         <w:rPr>
           <w:b/>
@@ -10110,43 +10057,7 @@
           <w:sz w:val="24"/>
           <w:szCs w:val="24"/>
         </w:rPr>
-        <w:t>jupyter</w:t>
-      </w:r>
-      <w:proofErr w:type="spellEnd"/>
-      <w:r>
-        <w:rPr>
-          <w:b/>
-          <w:bCs/>
-          <w:i/>
-          <w:iCs/>
-          <w:sz w:val="24"/>
-          <w:szCs w:val="24"/>
-        </w:rPr>
-        <w:t xml:space="preserve"> notebook --</w:t>
-      </w:r>
-      <w:proofErr w:type="spellStart"/>
-      <w:r>
-        <w:rPr>
-          <w:b/>
-          <w:bCs/>
-          <w:i/>
-          <w:iCs/>
-          <w:sz w:val="24"/>
-          <w:szCs w:val="24"/>
-        </w:rPr>
-        <w:t>NotebookApp.iopub_data_rate_limit</w:t>
-      </w:r>
-      <w:proofErr w:type="spellEnd"/>
-      <w:r>
-        <w:rPr>
-          <w:b/>
-          <w:bCs/>
-          <w:i/>
-          <w:iCs/>
-          <w:sz w:val="24"/>
-          <w:szCs w:val="24"/>
-        </w:rPr>
-        <w:t>=1e10</w:t>
+        <w:t>jupyter notebook --NotebookApp.iopub_data_rate_limit=1e10</w:t>
       </w:r>
       <w:r>
         <w:rPr>
@@ -10891,7 +10802,6 @@
         </w:rPr>
         <w:t xml:space="preserve"> an empty list named </w:t>
       </w:r>
-      <w:proofErr w:type="spellStart"/>
       <w:r>
         <w:rPr>
           <w:rFonts w:eastAsia="Cambria"/>
@@ -10904,7 +10814,6 @@
         </w:rPr>
         <w:t>comparisons_per_block</w:t>
       </w:r>
-      <w:proofErr w:type="spellEnd"/>
       <w:r>
         <w:rPr>
           <w:rFonts w:eastAsia="Cambria"/>
@@ -11071,7 +10980,6 @@
         </w:rPr>
         <w:t xml:space="preserve"> the computed number of comparisons to the </w:t>
       </w:r>
-      <w:proofErr w:type="spellStart"/>
       <w:r>
         <w:rPr>
           <w:rFonts w:eastAsia="Cambria"/>
@@ -11084,7 +10992,6 @@
         </w:rPr>
         <w:t>comparisons_per_block</w:t>
       </w:r>
-      <w:proofErr w:type="spellEnd"/>
       <w:r>
         <w:rPr>
           <w:rFonts w:eastAsia="Cambria"/>
@@ -11241,7 +11148,6 @@
           <w:lang w:val="en-GB" w:eastAsia="en-GB"/>
         </w:rPr>
       </w:pPr>
-      <w:proofErr w:type="spellStart"/>
       <w:r>
         <w:rPr>
           <w:rFonts w:ascii="Consolas" w:eastAsia="Times New Roman" w:hAnsi="Consolas" w:cs="Times New Roman"/>
@@ -11251,19 +11157,7 @@
           <w:bdr w:val="none" w:sz="0" w:space="0" w:color="auto" w:frame="1"/>
           <w:lang w:val="en-GB" w:eastAsia="en-GB"/>
         </w:rPr>
-        <w:t>comparisons_per_block</w:t>
-      </w:r>
-      <w:proofErr w:type="spellEnd"/>
-      <w:r>
-        <w:rPr>
-          <w:rFonts w:ascii="Consolas" w:eastAsia="Times New Roman" w:hAnsi="Consolas" w:cs="Times New Roman"/>
-          <w:color w:val="000000"/>
-          <w:sz w:val="18"/>
-          <w:szCs w:val="18"/>
-          <w:bdr w:val="none" w:sz="0" w:space="0" w:color="auto" w:frame="1"/>
-          <w:lang w:val="en-GB" w:eastAsia="en-GB"/>
-        </w:rPr>
-        <w:t> = []  </w:t>
+        <w:t>comparisons_per_block = []  </w:t>
       </w:r>
     </w:p>
     <w:p>
@@ -11386,9 +11280,21 @@
           <w:bdr w:val="none" w:sz="0" w:space="0" w:color="auto" w:frame="1"/>
           <w:lang w:val="en-GB" w:eastAsia="en-GB"/>
         </w:rPr>
-        <w:t> </w:t>
-      </w:r>
-      <w:proofErr w:type="spellStart"/>
+        <w:t> block_entities </w:t>
+      </w:r>
+      <w:r>
+        <w:rPr>
+          <w:rFonts w:ascii="Consolas" w:eastAsia="Times New Roman" w:hAnsi="Consolas" w:cs="Times New Roman"/>
+          <w:b/>
+          <w:bCs/>
+          <w:color w:val="006699"/>
+          <w:sz w:val="18"/>
+          <w:szCs w:val="18"/>
+          <w:bdr w:val="none" w:sz="0" w:space="0" w:color="auto" w:frame="1"/>
+          <w:lang w:val="en-GB" w:eastAsia="en-GB"/>
+        </w:rPr>
+        <w:t>in</w:t>
+      </w:r>
       <w:r>
         <w:rPr>
           <w:rFonts w:ascii="Consolas" w:eastAsia="Times New Roman" w:hAnsi="Consolas" w:cs="Times New Roman"/>
@@ -11398,67 +11304,7 @@
           <w:bdr w:val="none" w:sz="0" w:space="0" w:color="auto" w:frame="1"/>
           <w:lang w:val="en-GB" w:eastAsia="en-GB"/>
         </w:rPr>
-        <w:t>block_entities</w:t>
-      </w:r>
-      <w:proofErr w:type="spellEnd"/>
-      <w:r>
-        <w:rPr>
-          <w:rFonts w:ascii="Consolas" w:eastAsia="Times New Roman" w:hAnsi="Consolas" w:cs="Times New Roman"/>
-          <w:color w:val="000000"/>
-          <w:sz w:val="18"/>
-          <w:szCs w:val="18"/>
-          <w:bdr w:val="none" w:sz="0" w:space="0" w:color="auto" w:frame="1"/>
-          <w:lang w:val="en-GB" w:eastAsia="en-GB"/>
-        </w:rPr>
-        <w:t> </w:t>
-      </w:r>
-      <w:r>
-        <w:rPr>
-          <w:rFonts w:ascii="Consolas" w:eastAsia="Times New Roman" w:hAnsi="Consolas" w:cs="Times New Roman"/>
-          <w:b/>
-          <w:bCs/>
-          <w:color w:val="006699"/>
-          <w:sz w:val="18"/>
-          <w:szCs w:val="18"/>
-          <w:bdr w:val="none" w:sz="0" w:space="0" w:color="auto" w:frame="1"/>
-          <w:lang w:val="en-GB" w:eastAsia="en-GB"/>
-        </w:rPr>
-        <w:t>in</w:t>
-      </w:r>
-      <w:r>
-        <w:rPr>
-          <w:rFonts w:ascii="Consolas" w:eastAsia="Times New Roman" w:hAnsi="Consolas" w:cs="Times New Roman"/>
-          <w:color w:val="000000"/>
-          <w:sz w:val="18"/>
-          <w:szCs w:val="18"/>
-          <w:bdr w:val="none" w:sz="0" w:space="0" w:color="auto" w:frame="1"/>
-          <w:lang w:val="en-GB" w:eastAsia="en-GB"/>
-        </w:rPr>
-        <w:t> </w:t>
-      </w:r>
-      <w:proofErr w:type="spellStart"/>
-      <w:r>
-        <w:rPr>
-          <w:rFonts w:ascii="Consolas" w:eastAsia="Times New Roman" w:hAnsi="Consolas" w:cs="Times New Roman"/>
-          <w:color w:val="000000"/>
-          <w:sz w:val="18"/>
-          <w:szCs w:val="18"/>
-          <w:bdr w:val="none" w:sz="0" w:space="0" w:color="auto" w:frame="1"/>
-          <w:lang w:val="en-GB" w:eastAsia="en-GB"/>
-        </w:rPr>
-        <w:t>kv_pairs.values</w:t>
-      </w:r>
-      <w:proofErr w:type="spellEnd"/>
-      <w:r>
-        <w:rPr>
-          <w:rFonts w:ascii="Consolas" w:eastAsia="Times New Roman" w:hAnsi="Consolas" w:cs="Times New Roman"/>
-          <w:color w:val="000000"/>
-          <w:sz w:val="18"/>
-          <w:szCs w:val="18"/>
-          <w:bdr w:val="none" w:sz="0" w:space="0" w:color="auto" w:frame="1"/>
-          <w:lang w:val="en-GB" w:eastAsia="en-GB"/>
-        </w:rPr>
-        <w:t>():  </w:t>
+        <w:t> kv_pairs.values():  </w:t>
       </w:r>
     </w:p>
     <w:p>
@@ -11547,55 +11393,7 @@
           <w:bdr w:val="none" w:sz="0" w:space="0" w:color="auto" w:frame="1"/>
           <w:lang w:val="en-GB" w:eastAsia="en-GB"/>
         </w:rPr>
-        <w:t>    </w:t>
-      </w:r>
-      <w:proofErr w:type="spellStart"/>
-      <w:r>
-        <w:rPr>
-          <w:rFonts w:ascii="Consolas" w:eastAsia="Times New Roman" w:hAnsi="Consolas" w:cs="Times New Roman"/>
-          <w:color w:val="000000"/>
-          <w:sz w:val="18"/>
-          <w:szCs w:val="18"/>
-          <w:bdr w:val="none" w:sz="0" w:space="0" w:color="auto" w:frame="1"/>
-          <w:lang w:val="en-GB" w:eastAsia="en-GB"/>
-        </w:rPr>
-        <w:t>num_entities</w:t>
-      </w:r>
-      <w:proofErr w:type="spellEnd"/>
-      <w:r>
-        <w:rPr>
-          <w:rFonts w:ascii="Consolas" w:eastAsia="Times New Roman" w:hAnsi="Consolas" w:cs="Times New Roman"/>
-          <w:color w:val="000000"/>
-          <w:sz w:val="18"/>
-          <w:szCs w:val="18"/>
-          <w:bdr w:val="none" w:sz="0" w:space="0" w:color="auto" w:frame="1"/>
-          <w:lang w:val="en-GB" w:eastAsia="en-GB"/>
-        </w:rPr>
-        <w:t> = len(</w:t>
-      </w:r>
-      <w:proofErr w:type="spellStart"/>
-      <w:r>
-        <w:rPr>
-          <w:rFonts w:ascii="Consolas" w:eastAsia="Times New Roman" w:hAnsi="Consolas" w:cs="Times New Roman"/>
-          <w:color w:val="000000"/>
-          <w:sz w:val="18"/>
-          <w:szCs w:val="18"/>
-          <w:bdr w:val="none" w:sz="0" w:space="0" w:color="auto" w:frame="1"/>
-          <w:lang w:val="en-GB" w:eastAsia="en-GB"/>
-        </w:rPr>
-        <w:t>block_entities</w:t>
-      </w:r>
-      <w:proofErr w:type="spellEnd"/>
-      <w:r>
-        <w:rPr>
-          <w:rFonts w:ascii="Consolas" w:eastAsia="Times New Roman" w:hAnsi="Consolas" w:cs="Times New Roman"/>
-          <w:color w:val="000000"/>
-          <w:sz w:val="18"/>
-          <w:szCs w:val="18"/>
-          <w:bdr w:val="none" w:sz="0" w:space="0" w:color="auto" w:frame="1"/>
-          <w:lang w:val="en-GB" w:eastAsia="en-GB"/>
-        </w:rPr>
-        <w:t>)  </w:t>
+        <w:t>    num_entities = len(block_entities)  </w:t>
       </w:r>
     </w:p>
     <w:p>
@@ -11683,79 +11481,7 @@
           <w:bdr w:val="none" w:sz="0" w:space="0" w:color="auto" w:frame="1"/>
           <w:lang w:val="en-GB" w:eastAsia="en-GB"/>
         </w:rPr>
-        <w:t>    </w:t>
-      </w:r>
-      <w:proofErr w:type="spellStart"/>
-      <w:r>
-        <w:rPr>
-          <w:rFonts w:ascii="Consolas" w:eastAsia="Times New Roman" w:hAnsi="Consolas" w:cs="Times New Roman"/>
-          <w:color w:val="000000"/>
-          <w:sz w:val="18"/>
-          <w:szCs w:val="18"/>
-          <w:bdr w:val="none" w:sz="0" w:space="0" w:color="auto" w:frame="1"/>
-          <w:lang w:val="en-GB" w:eastAsia="en-GB"/>
-        </w:rPr>
-        <w:t>num_comparisons</w:t>
-      </w:r>
-      <w:proofErr w:type="spellEnd"/>
-      <w:r>
-        <w:rPr>
-          <w:rFonts w:ascii="Consolas" w:eastAsia="Times New Roman" w:hAnsi="Consolas" w:cs="Times New Roman"/>
-          <w:color w:val="000000"/>
-          <w:sz w:val="18"/>
-          <w:szCs w:val="18"/>
-          <w:bdr w:val="none" w:sz="0" w:space="0" w:color="auto" w:frame="1"/>
-          <w:lang w:val="en-GB" w:eastAsia="en-GB"/>
-        </w:rPr>
-        <w:t> = </w:t>
-      </w:r>
-      <w:proofErr w:type="spellStart"/>
-      <w:r>
-        <w:rPr>
-          <w:rFonts w:ascii="Consolas" w:eastAsia="Times New Roman" w:hAnsi="Consolas" w:cs="Times New Roman"/>
-          <w:color w:val="000000"/>
-          <w:sz w:val="18"/>
-          <w:szCs w:val="18"/>
-          <w:bdr w:val="none" w:sz="0" w:space="0" w:color="auto" w:frame="1"/>
-          <w:lang w:val="en-GB" w:eastAsia="en-GB"/>
-        </w:rPr>
-        <w:t>num_entities</w:t>
-      </w:r>
-      <w:proofErr w:type="spellEnd"/>
-      <w:r>
-        <w:rPr>
-          <w:rFonts w:ascii="Consolas" w:eastAsia="Times New Roman" w:hAnsi="Consolas" w:cs="Times New Roman"/>
-          <w:color w:val="000000"/>
-          <w:sz w:val="18"/>
-          <w:szCs w:val="18"/>
-          <w:bdr w:val="none" w:sz="0" w:space="0" w:color="auto" w:frame="1"/>
-          <w:lang w:val="en-GB" w:eastAsia="en-GB"/>
-        </w:rPr>
-        <w:t> * (</w:t>
-      </w:r>
-      <w:proofErr w:type="spellStart"/>
-      <w:r>
-        <w:rPr>
-          <w:rFonts w:ascii="Consolas" w:eastAsia="Times New Roman" w:hAnsi="Consolas" w:cs="Times New Roman"/>
-          <w:color w:val="000000"/>
-          <w:sz w:val="18"/>
-          <w:szCs w:val="18"/>
-          <w:bdr w:val="none" w:sz="0" w:space="0" w:color="auto" w:frame="1"/>
-          <w:lang w:val="en-GB" w:eastAsia="en-GB"/>
-        </w:rPr>
-        <w:t>num_entities</w:t>
-      </w:r>
-      <w:proofErr w:type="spellEnd"/>
-      <w:r>
-        <w:rPr>
-          <w:rFonts w:ascii="Consolas" w:eastAsia="Times New Roman" w:hAnsi="Consolas" w:cs="Times New Roman"/>
-          <w:color w:val="000000"/>
-          <w:sz w:val="18"/>
-          <w:szCs w:val="18"/>
-          <w:bdr w:val="none" w:sz="0" w:space="0" w:color="auto" w:frame="1"/>
-          <w:lang w:val="en-GB" w:eastAsia="en-GB"/>
-        </w:rPr>
-        <w:t> - 1) / 2  </w:t>
+        <w:t>    num_comparisons = num_entities * (num_entities - 1) / 2  </w:t>
       </w:r>
     </w:p>
     <w:p>
@@ -11843,55 +11569,7 @@
           <w:bdr w:val="none" w:sz="0" w:space="0" w:color="auto" w:frame="1"/>
           <w:lang w:val="en-GB" w:eastAsia="en-GB"/>
         </w:rPr>
-        <w:t>    </w:t>
-      </w:r>
-      <w:proofErr w:type="spellStart"/>
-      <w:r>
-        <w:rPr>
-          <w:rFonts w:ascii="Consolas" w:eastAsia="Times New Roman" w:hAnsi="Consolas" w:cs="Times New Roman"/>
-          <w:color w:val="000000"/>
-          <w:sz w:val="18"/>
-          <w:szCs w:val="18"/>
-          <w:bdr w:val="none" w:sz="0" w:space="0" w:color="auto" w:frame="1"/>
-          <w:lang w:val="en-GB" w:eastAsia="en-GB"/>
-        </w:rPr>
-        <w:t>comparisons_per_block.append</w:t>
-      </w:r>
-      <w:proofErr w:type="spellEnd"/>
-      <w:r>
-        <w:rPr>
-          <w:rFonts w:ascii="Consolas" w:eastAsia="Times New Roman" w:hAnsi="Consolas" w:cs="Times New Roman"/>
-          <w:color w:val="000000"/>
-          <w:sz w:val="18"/>
-          <w:szCs w:val="18"/>
-          <w:bdr w:val="none" w:sz="0" w:space="0" w:color="auto" w:frame="1"/>
-          <w:lang w:val="en-GB" w:eastAsia="en-GB"/>
-        </w:rPr>
-        <w:t>(</w:t>
-      </w:r>
-      <w:proofErr w:type="spellStart"/>
-      <w:r>
-        <w:rPr>
-          <w:rFonts w:ascii="Consolas" w:eastAsia="Times New Roman" w:hAnsi="Consolas" w:cs="Times New Roman"/>
-          <w:color w:val="000000"/>
-          <w:sz w:val="18"/>
-          <w:szCs w:val="18"/>
-          <w:bdr w:val="none" w:sz="0" w:space="0" w:color="auto" w:frame="1"/>
-          <w:lang w:val="en-GB" w:eastAsia="en-GB"/>
-        </w:rPr>
-        <w:t>num_comparisons</w:t>
-      </w:r>
-      <w:proofErr w:type="spellEnd"/>
-      <w:r>
-        <w:rPr>
-          <w:rFonts w:ascii="Consolas" w:eastAsia="Times New Roman" w:hAnsi="Consolas" w:cs="Times New Roman"/>
-          <w:color w:val="000000"/>
-          <w:sz w:val="18"/>
-          <w:szCs w:val="18"/>
-          <w:bdr w:val="none" w:sz="0" w:space="0" w:color="auto" w:frame="1"/>
-          <w:lang w:val="en-GB" w:eastAsia="en-GB"/>
-        </w:rPr>
-        <w:t>)  </w:t>
+        <w:t>    comparisons_per_block.append(num_comparisons)  </w:t>
       </w:r>
     </w:p>
     <w:p>
@@ -11992,7 +11670,6 @@
           <w:lang w:val="en-GB" w:eastAsia="en-GB"/>
         </w:rPr>
       </w:pPr>
-      <w:proofErr w:type="spellStart"/>
       <w:r>
         <w:rPr>
           <w:rFonts w:ascii="Consolas" w:eastAsia="Times New Roman" w:hAnsi="Consolas" w:cs="Times New Roman"/>
@@ -12002,43 +11679,7 @@
           <w:bdr w:val="none" w:sz="0" w:space="0" w:color="auto" w:frame="1"/>
           <w:lang w:val="en-GB" w:eastAsia="en-GB"/>
         </w:rPr>
-        <w:t>total_comparisons</w:t>
-      </w:r>
-      <w:proofErr w:type="spellEnd"/>
-      <w:r>
-        <w:rPr>
-          <w:rFonts w:ascii="Consolas" w:eastAsia="Times New Roman" w:hAnsi="Consolas" w:cs="Times New Roman"/>
-          <w:color w:val="000000"/>
-          <w:sz w:val="18"/>
-          <w:szCs w:val="18"/>
-          <w:bdr w:val="none" w:sz="0" w:space="0" w:color="auto" w:frame="1"/>
-          <w:lang w:val="en-GB" w:eastAsia="en-GB"/>
-        </w:rPr>
-        <w:t> = sum(</w:t>
-      </w:r>
-      <w:proofErr w:type="spellStart"/>
-      <w:r>
-        <w:rPr>
-          <w:rFonts w:ascii="Consolas" w:eastAsia="Times New Roman" w:hAnsi="Consolas" w:cs="Times New Roman"/>
-          <w:color w:val="000000"/>
-          <w:sz w:val="18"/>
-          <w:szCs w:val="18"/>
-          <w:bdr w:val="none" w:sz="0" w:space="0" w:color="auto" w:frame="1"/>
-          <w:lang w:val="en-GB" w:eastAsia="en-GB"/>
-        </w:rPr>
-        <w:t>comparisons_per_block</w:t>
-      </w:r>
-      <w:proofErr w:type="spellEnd"/>
-      <w:r>
-        <w:rPr>
-          <w:rFonts w:ascii="Consolas" w:eastAsia="Times New Roman" w:hAnsi="Consolas" w:cs="Times New Roman"/>
-          <w:color w:val="000000"/>
-          <w:sz w:val="18"/>
-          <w:szCs w:val="18"/>
-          <w:bdr w:val="none" w:sz="0" w:space="0" w:color="auto" w:frame="1"/>
-          <w:lang w:val="en-GB" w:eastAsia="en-GB"/>
-        </w:rPr>
-        <w:t>)  </w:t>
+        <w:t>total_comparisons = sum(comparisons_per_block)  </w:t>
       </w:r>
     </w:p>
     <w:p>
@@ -12067,8 +11708,8 @@
       <w:pPr>
         <w:pStyle w:val="Heading2"/>
       </w:pPr>
-      <w:bookmarkStart w:id="31" w:name="results"/>
-      <w:bookmarkStart w:id="32" w:name="_Toc142767504"/>
+      <w:bookmarkStart w:id="31" w:name="_Toc142767504"/>
+      <w:bookmarkStart w:id="32" w:name="results"/>
       <w:bookmarkEnd w:id="30"/>
       <w:r>
         <w:t>Results</w:t>
@@ -12076,7 +11717,7 @@
       <w:r>
         <w:t xml:space="preserve"> &amp; Findings</w:t>
       </w:r>
-      <w:bookmarkEnd w:id="32"/>
+      <w:bookmarkEnd w:id="31"/>
     </w:p>
     <w:p>
       <w:pPr>
@@ -12139,7 +11780,7 @@
           <w:sz w:val="24"/>
           <w:szCs w:val="24"/>
         </w:rPr>
-        <w:t>2,644,696,280</w:t>
+        <w:t>2,648,668,047</w:t>
       </w:r>
       <w:r>
         <w:rPr>
@@ -12165,7 +11806,7 @@
         <w:pStyle w:val="Heading2"/>
       </w:pPr>
       <w:bookmarkStart w:id="33" w:name="_Toc142767505"/>
-      <w:bookmarkEnd w:id="31"/>
+      <w:bookmarkEnd w:id="32"/>
       <w:r>
         <w:t>Conclusion</w:t>
       </w:r>
@@ -12219,7 +11860,7 @@
           <w:szCs w:val="24"/>
           <w:u w:val="single"/>
         </w:rPr>
-        <w:t>2,644,696,280</w:t>
+        <w:t>2,648,668,047</w:t>
       </w:r>
       <w:r>
         <w:rPr>
@@ -12669,7 +12310,6 @@
         <w:rPr>
           <w:sz w:val="16"/>
           <w:szCs w:val="16"/>
-          <w:lang/>
         </w:rPr>
       </w:pPr>
     </w:p>
@@ -12903,35 +12543,14 @@
           <w:szCs w:val="24"/>
           <w:lang w:eastAsia="en-GB"/>
         </w:rPr>
-        <w:t>Our overarching goal with this approach is to minimize both the number of duplicates and the volume of non-meaningful comparisons, thereby refining our blocking methodology. Let's embark on this task</w:t>
-      </w:r>
-      <w:r>
-        <w:rPr>
-          <w:rFonts w:asciiTheme="minorHAnsi" w:eastAsia="Times New Roman" w:hAnsiTheme="minorHAnsi" w:cstheme="minorHAnsi"/>
-          <w:color w:val="000000"/>
-          <w:sz w:val="24"/>
-          <w:szCs w:val="24"/>
-          <w:lang w:eastAsia="en-GB"/>
-        </w:rPr>
-        <w:t>, by firstly initialize a dictionary</w:t>
-      </w:r>
-      <w:r>
-        <w:rPr>
-          <w:rFonts w:asciiTheme="minorHAnsi" w:eastAsia="Times New Roman" w:hAnsiTheme="minorHAnsi" w:cstheme="minorHAnsi"/>
-          <w:color w:val="000000"/>
-          <w:sz w:val="24"/>
-          <w:szCs w:val="24"/>
-          <w:lang w:eastAsia="en-GB"/>
-        </w:rPr>
-        <w:t>.</w:t>
-      </w:r>
-    </w:p>
-    <w:p>
-      <w:pPr>
-        <w:rPr>
-          <w:sz w:val="24"/>
-          <w:szCs w:val="24"/>
-          <w:lang/>
+        <w:t>Our overarching goal with this approach is to minimize both the number of duplicates and the volume of non-meaningful comparisons, thereby refining our blocking methodology. Let's embark on this task, by firstly initialize a dictionary.</w:t>
+      </w:r>
+    </w:p>
+    <w:p>
+      <w:pPr>
+        <w:rPr>
+          <w:sz w:val="24"/>
+          <w:szCs w:val="24"/>
         </w:rPr>
       </w:pPr>
     </w:p>
@@ -13269,43 +12888,7 @@
           <w:szCs w:val="24"/>
           <w:lang w:eastAsia="en-GB"/>
         </w:rPr>
-        <w:t xml:space="preserve">The algorithm </w:t>
-      </w:r>
-      <w:r>
-        <w:rPr>
-          <w:rFonts w:asciiTheme="minorHAnsi" w:eastAsia="Times New Roman" w:hAnsiTheme="minorHAnsi" w:cstheme="minorHAnsi"/>
-          <w:sz w:val="24"/>
-          <w:szCs w:val="24"/>
-          <w:lang w:eastAsia="en-GB"/>
-        </w:rPr>
-        <w:t>follows sequentially the</w:t>
-      </w:r>
-      <w:r>
-        <w:rPr>
-          <w:rFonts w:asciiTheme="minorHAnsi" w:eastAsia="Times New Roman" w:hAnsiTheme="minorHAnsi" w:cstheme="minorHAnsi"/>
-          <w:sz w:val="24"/>
-          <w:szCs w:val="24"/>
-          <w:lang w:eastAsia="en-GB"/>
-        </w:rPr>
-        <w:t xml:space="preserve"> series of </w:t>
-      </w:r>
-      <w:r>
-        <w:rPr>
-          <w:rFonts w:asciiTheme="minorHAnsi" w:eastAsia="Times New Roman" w:hAnsiTheme="minorHAnsi" w:cstheme="minorHAnsi"/>
-          <w:sz w:val="24"/>
-          <w:szCs w:val="24"/>
-          <w:lang w:eastAsia="en-GB"/>
-        </w:rPr>
-        <w:t>following</w:t>
-      </w:r>
-      <w:r>
-        <w:rPr>
-          <w:rFonts w:asciiTheme="minorHAnsi" w:eastAsia="Times New Roman" w:hAnsiTheme="minorHAnsi" w:cstheme="minorHAnsi"/>
-          <w:sz w:val="24"/>
-          <w:szCs w:val="24"/>
-          <w:lang w:eastAsia="en-GB"/>
-        </w:rPr>
-        <w:t xml:space="preserve"> steps:</w:t>
+        <w:t>The algorithm follows sequentially the series of following steps:</w:t>
       </w:r>
       <w:r>
         <w:rPr>
@@ -13474,7 +13057,6 @@
         <w:rPr>
           <w:sz w:val="24"/>
           <w:szCs w:val="24"/>
-          <w:lang/>
         </w:rPr>
       </w:pPr>
     </w:p>
@@ -13607,7 +13189,6 @@
         </w:rPr>
         <w:t xml:space="preserve">The crux of weight aggregation lies in iterating through each entity pair meticulously cataloged in the </w:t>
       </w:r>
-      <w:proofErr w:type="spellStart"/>
       <w:r>
         <w:rPr>
           <w:rFonts w:eastAsia="MS Mincho" w:cs="Times New Roman"/>
@@ -13616,164 +13197,133 @@
         </w:rPr>
         <w:t>entity_pair_weights</w:t>
       </w:r>
-      <w:proofErr w:type="spellEnd"/>
       <w:r>
         <w:rPr>
           <w:rFonts w:eastAsia="MS Mincho" w:cs="Times New Roman"/>
           <w:sz w:val="24"/>
         </w:rPr>
-        <w:t xml:space="preserve"> dictionary. Within this dictionary, each key symbolizes an entity pair, such as '</w:t>
-      </w:r>
-      <w:proofErr w:type="spellStart"/>
+        <w:t xml:space="preserve"> dictionary. Within this dictionary, each key symbolizes an entity pair, such as 'EntityA,EntityB', while the corresponding value captures their co-existence across blocks in the form of a list like </w:t>
+      </w:r>
       <w:r>
         <w:rPr>
           <w:rFonts w:eastAsia="MS Mincho" w:cs="Times New Roman"/>
-          <w:sz w:val="24"/>
-        </w:rPr>
-        <w:t>EntityA,EntityB</w:t>
-      </w:r>
-      <w:proofErr w:type="spellEnd"/>
+          <w:b/>
+          <w:sz w:val="24"/>
+        </w:rPr>
+        <w:t>[1, 1, 1]</w:t>
+      </w:r>
       <w:r>
         <w:rPr>
           <w:rFonts w:eastAsia="MS Mincho" w:cs="Times New Roman"/>
           <w:sz w:val="24"/>
         </w:rPr>
-        <w:t xml:space="preserve">', while the corresponding value captures their co-existence across blocks in the form of a list like </w:t>
-      </w:r>
-      <w:r>
+        <w:t>. This list represents the number of blocks in which the entities have been found together.</w:t>
+      </w:r>
+    </w:p>
+    <w:p>
+      <w:pPr>
+        <w:pStyle w:val="Heading3"/>
+      </w:pPr>
+      <w:bookmarkStart w:id="41" w:name="_Toc142767513"/>
+      <w:r>
+        <w:t>Summing the Weights</w:t>
+      </w:r>
+      <w:bookmarkEnd w:id="41"/>
+    </w:p>
+    <w:p>
+      <w:pPr>
+        <w:spacing w:before="0" w:after="200" w:line="276" w:lineRule="auto"/>
         <w:rPr>
           <w:rFonts w:eastAsia="MS Mincho" w:cs="Times New Roman"/>
-          <w:b/>
-          <w:sz w:val="24"/>
-        </w:rPr>
-        <w:t>[1, 1, 1]</w:t>
-      </w:r>
+          <w:sz w:val="24"/>
+        </w:rPr>
+      </w:pPr>
       <w:r>
         <w:rPr>
           <w:rFonts w:eastAsia="MS Mincho" w:cs="Times New Roman"/>
           <w:sz w:val="24"/>
         </w:rPr>
-        <w:t>. This list represents the number of blocks in which the entities have been found together.</w:t>
-      </w:r>
-    </w:p>
-    <w:p>
-      <w:pPr>
-        <w:pStyle w:val="Heading3"/>
-      </w:pPr>
-      <w:bookmarkStart w:id="41" w:name="_Toc142767513"/>
-      <w:r>
-        <w:t>Summing the Weights</w:t>
-      </w:r>
-      <w:bookmarkEnd w:id="41"/>
-    </w:p>
-    <w:p>
-      <w:pPr>
-        <w:spacing w:before="0" w:after="200" w:line="276" w:lineRule="auto"/>
-        <w:rPr>
-          <w:rFonts w:eastAsia="MS Mincho" w:cs="Times New Roman"/>
-          <w:sz w:val="24"/>
-        </w:rPr>
-      </w:pPr>
-      <w:r>
-        <w:rPr>
-          <w:rFonts w:eastAsia="MS Mincho" w:cs="Times New Roman"/>
-          <w:sz w:val="24"/>
-        </w:rPr>
         <w:t xml:space="preserve">The weight aggregation process culminates in the summation of these lists, encapsulating the frequency of co-existence of entity pairs into singular integer values. This transformation is executed by the code line: </w:t>
       </w:r>
-      <w:proofErr w:type="spellStart"/>
       <w:r>
         <w:rPr>
           <w:rFonts w:eastAsia="MS Mincho" w:cs="Times New Roman"/>
           <w:i/>
           <w:sz w:val="24"/>
         </w:rPr>
+        <w:t>entity_pair_weights[key] = sum(values)</w:t>
+      </w:r>
+      <w:r>
+        <w:rPr>
+          <w:rFonts w:eastAsia="MS Mincho" w:cs="Times New Roman"/>
+          <w:sz w:val="24"/>
+        </w:rPr>
+        <w:t xml:space="preserve">. Here, each list, like </w:t>
+      </w:r>
+      <w:r>
+        <w:rPr>
+          <w:rFonts w:eastAsia="MS Mincho" w:cs="Times New Roman"/>
+          <w:b/>
+          <w:sz w:val="24"/>
+        </w:rPr>
+        <w:t>[1, 1, 1]</w:t>
+      </w:r>
+      <w:r>
+        <w:rPr>
+          <w:rFonts w:eastAsia="MS Mincho" w:cs="Times New Roman"/>
+          <w:sz w:val="24"/>
+        </w:rPr>
+        <w:t xml:space="preserve">, undergoes summation, resulting in an integer, such as 3. This integer then replaces the original list within the </w:t>
+      </w:r>
+      <w:r>
+        <w:rPr>
+          <w:rFonts w:eastAsia="MS Mincho" w:cs="Times New Roman"/>
+          <w:b/>
+          <w:sz w:val="24"/>
+        </w:rPr>
         <w:t>entity_pair_weights</w:t>
       </w:r>
-      <w:proofErr w:type="spellEnd"/>
       <w:r>
         <w:rPr>
           <w:rFonts w:eastAsia="MS Mincho" w:cs="Times New Roman"/>
-          <w:i/>
-          <w:sz w:val="24"/>
-        </w:rPr>
-        <w:t>[key] = sum(values)</w:t>
-      </w:r>
-      <w:r>
+          <w:sz w:val="24"/>
+        </w:rPr>
+        <w:t xml:space="preserve"> dictionary, providing a succinct representation of the data.</w:t>
+      </w:r>
+    </w:p>
+    <w:p>
+      <w:pPr>
+        <w:pStyle w:val="Heading3"/>
+      </w:pPr>
+      <w:bookmarkStart w:id="42" w:name="_Toc142767514"/>
+      <w:r>
+        <w:t>Outcome</w:t>
+      </w:r>
+      <w:bookmarkEnd w:id="42"/>
+    </w:p>
+    <w:p>
+      <w:pPr>
+        <w:spacing w:before="0" w:after="200" w:line="276" w:lineRule="auto"/>
         <w:rPr>
           <w:rFonts w:eastAsia="MS Mincho" w:cs="Times New Roman"/>
           <w:sz w:val="24"/>
         </w:rPr>
-        <w:t xml:space="preserve">. Here, each list, like </w:t>
-      </w:r>
+      </w:pPr>
       <w:r>
         <w:rPr>
           <w:rFonts w:eastAsia="MS Mincho" w:cs="Times New Roman"/>
-          <w:b/>
-          <w:sz w:val="24"/>
-        </w:rPr>
-        <w:t>[1, 1, 1]</w:t>
+          <w:sz w:val="24"/>
+        </w:rPr>
+        <w:t xml:space="preserve">Upon the successful culmination of the weight aggregation process, the </w:t>
       </w:r>
       <w:r>
         <w:rPr>
           <w:rFonts w:eastAsia="MS Mincho" w:cs="Times New Roman"/>
-          <w:sz w:val="24"/>
-        </w:rPr>
-        <w:t xml:space="preserve">, undergoes summation, resulting in an integer, such as 3. This integer then replaces the original list within the </w:t>
-      </w:r>
-      <w:proofErr w:type="spellStart"/>
-      <w:r>
-        <w:rPr>
-          <w:rFonts w:eastAsia="MS Mincho" w:cs="Times New Roman"/>
           <w:b/>
           <w:sz w:val="24"/>
         </w:rPr>
         <w:t>entity_pair_weights</w:t>
       </w:r>
-      <w:proofErr w:type="spellEnd"/>
-      <w:r>
-        <w:rPr>
-          <w:rFonts w:eastAsia="MS Mincho" w:cs="Times New Roman"/>
-          <w:sz w:val="24"/>
-        </w:rPr>
-        <w:t xml:space="preserve"> dictionary, providing a succinct representation of the data.</w:t>
-      </w:r>
-    </w:p>
-    <w:p>
-      <w:pPr>
-        <w:pStyle w:val="Heading3"/>
-      </w:pPr>
-      <w:bookmarkStart w:id="42" w:name="_Toc142767514"/>
-      <w:r>
-        <w:t>Outcome</w:t>
-      </w:r>
-      <w:bookmarkEnd w:id="42"/>
-    </w:p>
-    <w:p>
-      <w:pPr>
-        <w:spacing w:before="0" w:after="200" w:line="276" w:lineRule="auto"/>
-        <w:rPr>
-          <w:rFonts w:eastAsia="MS Mincho" w:cs="Times New Roman"/>
-          <w:sz w:val="24"/>
-        </w:rPr>
-      </w:pPr>
-      <w:r>
-        <w:rPr>
-          <w:rFonts w:eastAsia="MS Mincho" w:cs="Times New Roman"/>
-          <w:sz w:val="24"/>
-        </w:rPr>
-        <w:t xml:space="preserve">Upon the successful culmination of the weight aggregation process, the </w:t>
-      </w:r>
-      <w:proofErr w:type="spellStart"/>
-      <w:r>
-        <w:rPr>
-          <w:rFonts w:eastAsia="MS Mincho" w:cs="Times New Roman"/>
-          <w:b/>
-          <w:sz w:val="24"/>
-        </w:rPr>
-        <w:t>entity_pair_weights</w:t>
-      </w:r>
-      <w:proofErr w:type="spellEnd"/>
       <w:r>
         <w:rPr>
           <w:rFonts w:eastAsia="MS Mincho" w:cs="Times New Roman"/>
@@ -14142,7 +13692,6 @@
         </w:rPr>
         <w:t xml:space="preserve">The beauty of the Python language shines through during the pruning process. The task, which might seem daunting, is elegantly executed using Python's dictionary comprehension. This prowess allows us to effortlessly traverse the initial </w:t>
       </w:r>
-      <w:proofErr w:type="spellStart"/>
       <w:r>
         <w:rPr>
           <w:rFonts w:asciiTheme="minorHAnsi" w:eastAsia="MS Mincho" w:hAnsiTheme="minorHAnsi" w:cstheme="minorHAnsi"/>
@@ -14152,7 +13701,6 @@
         </w:rPr>
         <w:t>entity_pair_weights</w:t>
       </w:r>
-      <w:proofErr w:type="spellEnd"/>
       <w:r>
         <w:rPr>
           <w:rFonts w:asciiTheme="minorHAnsi" w:eastAsia="MS Mincho" w:hAnsiTheme="minorHAnsi" w:cstheme="minorHAnsi"/>
@@ -14161,7 +13709,6 @@
         </w:rPr>
         <w:t xml:space="preserve"> dictionary and chisel out a refined dictionary, aptly named </w:t>
       </w:r>
-      <w:proofErr w:type="spellStart"/>
       <w:r>
         <w:rPr>
           <w:rFonts w:asciiTheme="minorHAnsi" w:eastAsia="MS Mincho" w:hAnsiTheme="minorHAnsi" w:cstheme="minorHAnsi"/>
@@ -14171,7 +13718,6 @@
         </w:rPr>
         <w:t>pruned_entity_pair_weights</w:t>
       </w:r>
-      <w:proofErr w:type="spellEnd"/>
       <w:r>
         <w:rPr>
           <w:rFonts w:asciiTheme="minorHAnsi" w:eastAsia="MS Mincho" w:hAnsiTheme="minorHAnsi" w:cstheme="minorHAnsi"/>
@@ -14180,7 +13726,6 @@
         </w:rPr>
         <w:t xml:space="preserve">. The line of code, </w:t>
       </w:r>
-      <w:proofErr w:type="spellStart"/>
       <w:r>
         <w:rPr>
           <w:rFonts w:asciiTheme="minorHAnsi" w:eastAsia="MS Mincho" w:hAnsiTheme="minorHAnsi" w:cstheme="minorHAnsi"/>
@@ -14188,37 +13733,7 @@
           <w:sz w:val="24"/>
           <w:szCs w:val="24"/>
         </w:rPr>
-        <w:t>pruned_entity_pair_weights</w:t>
-      </w:r>
-      <w:proofErr w:type="spellEnd"/>
-      <w:r>
-        <w:rPr>
-          <w:rFonts w:asciiTheme="minorHAnsi" w:eastAsia="MS Mincho" w:hAnsiTheme="minorHAnsi" w:cstheme="minorHAnsi"/>
-          <w:i/>
-          <w:sz w:val="24"/>
-          <w:szCs w:val="24"/>
-        </w:rPr>
-        <w:t xml:space="preserve"> = {key: value for key, value in </w:t>
-      </w:r>
-      <w:proofErr w:type="spellStart"/>
-      <w:r>
-        <w:rPr>
-          <w:rFonts w:asciiTheme="minorHAnsi" w:eastAsia="MS Mincho" w:hAnsiTheme="minorHAnsi" w:cstheme="minorHAnsi"/>
-          <w:i/>
-          <w:sz w:val="24"/>
-          <w:szCs w:val="24"/>
-        </w:rPr>
-        <w:t>entity_pair_weights.items</w:t>
-      </w:r>
-      <w:proofErr w:type="spellEnd"/>
-      <w:r>
-        <w:rPr>
-          <w:rFonts w:asciiTheme="minorHAnsi" w:eastAsia="MS Mincho" w:hAnsiTheme="minorHAnsi" w:cstheme="minorHAnsi"/>
-          <w:i/>
-          <w:sz w:val="24"/>
-          <w:szCs w:val="24"/>
-        </w:rPr>
-        <w:t>() if value &gt; 2}</w:t>
+        <w:t>pruned_entity_pair_weights = {key: value for key, value in entity_pair_weights.items() if value &gt; 2}</w:t>
       </w:r>
       <w:r>
         <w:rPr>
@@ -14272,7 +13787,6 @@
         </w:rPr>
         <w:t xml:space="preserve">Upon the culmination of the pruning process, what emerges is a streamlined dictionary - </w:t>
       </w:r>
-      <w:proofErr w:type="spellStart"/>
       <w:r>
         <w:rPr>
           <w:rFonts w:asciiTheme="minorHAnsi" w:eastAsia="MS Mincho" w:hAnsiTheme="minorHAnsi" w:cstheme="minorHAnsi"/>
@@ -14282,7 +13796,6 @@
         </w:rPr>
         <w:t>pruned_entity_pair_weights</w:t>
       </w:r>
-      <w:proofErr w:type="spellEnd"/>
       <w:r>
         <w:rPr>
           <w:rFonts w:asciiTheme="minorHAnsi" w:eastAsia="MS Mincho" w:hAnsiTheme="minorHAnsi" w:cstheme="minorHAnsi"/>
@@ -14421,7 +13934,6 @@
         </w:rPr>
         <w:t xml:space="preserve"> With the counter in place, the next step embarks on a journey through the </w:t>
       </w:r>
-      <w:proofErr w:type="spellStart"/>
       <w:r>
         <w:rPr>
           <w:rFonts w:asciiTheme="minorHAnsi" w:eastAsia="MS Mincho" w:hAnsiTheme="minorHAnsi" w:cstheme="minorHAnsi"/>
@@ -14431,7 +13943,6 @@
         </w:rPr>
         <w:t>pruned_entity_pair_weights</w:t>
       </w:r>
-      <w:proofErr w:type="spellEnd"/>
       <w:r>
         <w:rPr>
           <w:rFonts w:asciiTheme="minorHAnsi" w:eastAsia="MS Mincho" w:hAnsiTheme="minorHAnsi" w:cstheme="minorHAnsi"/>
@@ -14525,25 +14036,7 @@
           <w:sz w:val="24"/>
           <w:szCs w:val="24"/>
         </w:rPr>
-        <w:t xml:space="preserve">Post the display of five </w:t>
-      </w:r>
-      <w:proofErr w:type="gramStart"/>
-      <w:r>
-        <w:rPr>
-          <w:rFonts w:asciiTheme="minorHAnsi" w:eastAsia="MS Mincho" w:hAnsiTheme="minorHAnsi" w:cstheme="minorHAnsi"/>
-          <w:sz w:val="24"/>
-          <w:szCs w:val="24"/>
-        </w:rPr>
-        <w:t>pairs,</w:t>
-      </w:r>
-      <w:proofErr w:type="gramEnd"/>
-      <w:r>
-        <w:rPr>
-          <w:rFonts w:asciiTheme="minorHAnsi" w:eastAsia="MS Mincho" w:hAnsiTheme="minorHAnsi" w:cstheme="minorHAnsi"/>
-          <w:sz w:val="24"/>
-          <w:szCs w:val="24"/>
-        </w:rPr>
-        <w:t xml:space="preserve"> the loop graciously concludes its task.</w:t>
+        <w:t>Post the display of five pairs, the loop graciously concludes its task.</w:t>
       </w:r>
     </w:p>
     <w:p>
@@ -15300,14 +14793,7 @@
           <w:sz w:val="24"/>
           <w:szCs w:val="24"/>
         </w:rPr>
-        <w:t xml:space="preserve">, as highlighted in Task A, were present within our initial dataset. Our findings revealed that the number of </w:t>
-      </w:r>
-      <w:r>
-        <w:rPr>
-          <w:sz w:val="24"/>
-          <w:szCs w:val="24"/>
-        </w:rPr>
-        <w:t xml:space="preserve">the </w:t>
+        <w:t xml:space="preserve">, as highlighted in Task A, were present within our initial dataset. Our findings revealed that the number of the </w:t>
       </w:r>
       <w:r>
         <w:rPr>
@@ -15447,6 +14933,49 @@
       </w:r>
       <w:bookmarkEnd w:id="56"/>
     </w:p>
+    <w:p/>
+    <w:p/>
+    <w:p/>
+    <w:p/>
+    <w:p/>
+    <w:p/>
+    <w:p/>
+    <w:p/>
+    <w:p/>
+    <w:p/>
+    <w:p/>
+    <w:p/>
+    <w:p/>
+    <w:p/>
+    <w:p/>
+    <w:p/>
+    <w:p/>
+    <w:p/>
+    <w:p/>
+    <w:p/>
+    <w:p/>
+    <w:p/>
+    <w:p/>
+    <w:p/>
+    <w:p/>
+    <w:p/>
+    <w:p/>
+    <w:p/>
+    <w:p/>
+    <w:p/>
+    <w:p/>
+    <w:p/>
+    <w:p/>
+    <w:p/>
+    <w:p/>
+    <w:p/>
+    <w:p/>
+    <w:p/>
+    <w:p/>
+    <w:p/>
+    <w:p/>
+    <w:p/>
+    <w:p/>
     <w:p>
       <w:pPr>
         <w:pStyle w:val="Heading1"/>
@@ -15754,7 +15283,6 @@
       <w:bookmarkStart w:id="59" w:name="_Toc142767530"/>
       <w:bookmarkEnd w:id="58"/>
       <w:r>
-        <w:lastRenderedPageBreak/>
         <w:t>VII</w:t>
       </w:r>
       <w:r>
@@ -15963,22 +15491,6 @@
           <w:szCs w:val="24"/>
         </w:rPr>
       </w:pPr>
-    </w:p>
-    <w:p>
-      <w:pPr>
-        <w:pStyle w:val="Heading1"/>
-      </w:pPr>
-      <w:bookmarkStart w:id="60" w:name="_Toc142767531"/>
-      <w:r>
-        <w:t>IX</w:t>
-      </w:r>
-      <w:r>
-        <w:t xml:space="preserve">. </w:t>
-      </w:r>
-      <w:r>
-        <w:t>Appendix</w:t>
-      </w:r>
-      <w:bookmarkEnd w:id="60"/>
     </w:p>
     <w:p>
       <w:pPr>
@@ -16077,7 +15589,7 @@
       </w:rPr>
       <w:t xml:space="preserve">Dimitris Matsanganis, </w:t>
     </w:r>
-    <w:bookmarkStart w:id="61" w:name="_Hlk119591749"/>
+    <w:bookmarkStart w:id="60" w:name="_Hlk119591749"/>
     <w:r>
       <w:rPr>
         <w:rFonts w:cs="Arial"/>
@@ -16087,7 +15599,7 @@
       </w:rPr>
       <w:t>f2822212</w:t>
     </w:r>
-    <w:bookmarkEnd w:id="61"/>
+    <w:bookmarkEnd w:id="60"/>
     <w:r>
       <w:rPr>
         <w:rFonts w:cs="Arial"/>

</xml_diff>